<commit_message>
Update ĐATN_Nguyễn Duy Tân_HK2_2024.docx
</commit_message>
<xml_diff>
--- a/ĐATN_Nguyễn Duy Tân_HK2_2024.docx
+++ b/ĐATN_Nguyễn Duy Tân_HK2_2024.docx
@@ -8741,7 +8741,23 @@
             <w:rFonts w:eastAsiaTheme="majorEastAsia"/>
             <w:noProof/>
           </w:rPr>
-          <w:t>Bảng 3.1 Một số token có tần xuất xuất hiện lớn</w:t>
+          <w:t xml:space="preserve">Bảng 3.1 Một số token </w:t>
+        </w:r>
+        <w:r>
+          <w:rPr>
+            <w:rStyle w:val="Hyperlink"/>
+            <w:rFonts w:eastAsiaTheme="majorEastAsia"/>
+            <w:noProof/>
+          </w:rPr>
+          <w:t>c</w:t>
+        </w:r>
+        <w:r>
+          <w:rPr>
+            <w:rStyle w:val="Hyperlink"/>
+            <w:rFonts w:eastAsiaTheme="majorEastAsia"/>
+            <w:noProof/>
+          </w:rPr>
+          <w:t>ó tần xuất xuất hiện lớn</w:t>
         </w:r>
         <w:r>
           <w:rPr>
@@ -8906,23 +8922,7 @@
             <w:rFonts w:eastAsiaTheme="majorEastAsia"/>
             <w:noProof/>
           </w:rPr>
-          <w:t>So sánh độ chính xác của các thuật to</w:t>
-        </w:r>
-        <w:r>
-          <w:rPr>
-            <w:rStyle w:val="Hyperlink"/>
-            <w:rFonts w:eastAsiaTheme="majorEastAsia"/>
-            <w:noProof/>
-          </w:rPr>
-          <w:t>á</w:t>
-        </w:r>
-        <w:r>
-          <w:rPr>
-            <w:rStyle w:val="Hyperlink"/>
-            <w:rFonts w:eastAsiaTheme="majorEastAsia"/>
-            <w:noProof/>
-          </w:rPr>
-          <w:t>n qua các phương thức đánh giá</w:t>
+          <w:t>So sánh độ chính xác của các thuật toán qua các phương thức đánh giá</w:t>
         </w:r>
         <w:r>
           <w:rPr>
@@ -9693,51 +9693,51 @@
       <w:pPr>
         <w:pStyle w:val="Caption"/>
         <w:rPr>
-          <w:i w:val="0"/>
+          <w:iCs/>
         </w:rPr>
       </w:pPr>
       <w:bookmarkStart w:id="15" w:name="_Toc168878272"/>
       <w:bookmarkStart w:id="16" w:name="_Toc171499790"/>
       <w:r>
         <w:rPr>
-          <w:i w:val="0"/>
+          <w:iCs/>
         </w:rPr>
         <w:t>Hình 2.</w:t>
       </w:r>
       <w:r>
         <w:rPr>
-          <w:i w:val="0"/>
+          <w:iCs/>
         </w:rPr>
         <w:fldChar w:fldCharType="begin"/>
       </w:r>
       <w:r>
         <w:rPr>
-          <w:i w:val="0"/>
+          <w:iCs/>
         </w:rPr>
         <w:instrText xml:space="preserve"> SEQ Hình \* ARABIC </w:instrText>
       </w:r>
       <w:r>
         <w:rPr>
-          <w:i w:val="0"/>
+          <w:iCs/>
         </w:rPr>
         <w:fldChar w:fldCharType="separate"/>
       </w:r>
       <w:r>
         <w:rPr>
-          <w:i w:val="0"/>
+          <w:iCs/>
           <w:noProof/>
         </w:rPr>
         <w:t>1</w:t>
       </w:r>
       <w:r>
         <w:rPr>
-          <w:i w:val="0"/>
+          <w:iCs/>
         </w:rPr>
         <w:fldChar w:fldCharType="end"/>
       </w:r>
       <w:r>
         <w:rPr>
-          <w:i w:val="0"/>
+          <w:iCs/>
           <w:noProof/>
         </w:rPr>
         <w:drawing>
@@ -9792,7 +9792,7 @@
       </w:r>
       <w:r>
         <w:rPr>
-          <w:i w:val="0"/>
+          <w:iCs/>
         </w:rPr>
         <w:t xml:space="preserve"> Sơ đồ lý thuyết học máy</w:t>
       </w:r>
@@ -10265,74 +10265,36 @@
     <w:p>
       <w:pPr>
         <w:pStyle w:val="Caption"/>
-        <w:rPr>
-          <w:i w:val="0"/>
-          <w:iCs/>
-        </w:rPr>
       </w:pPr>
       <w:bookmarkStart w:id="28" w:name="_Toc171499791"/>
       <w:r>
-        <w:rPr>
-          <w:i w:val="0"/>
-          <w:iCs/>
-        </w:rPr>
         <w:t>Hình 2.</w:t>
       </w:r>
       <w:r>
-        <w:rPr>
-          <w:i w:val="0"/>
-          <w:iCs/>
-        </w:rPr>
         <w:fldChar w:fldCharType="begin"/>
       </w:r>
       <w:r>
-        <w:rPr>
-          <w:i w:val="0"/>
-          <w:iCs/>
-        </w:rPr>
         <w:instrText xml:space="preserve"> SEQ Hình \* ARABIC </w:instrText>
       </w:r>
       <w:r>
-        <w:rPr>
-          <w:i w:val="0"/>
-          <w:iCs/>
-        </w:rPr>
         <w:fldChar w:fldCharType="separate"/>
       </w:r>
       <w:r>
         <w:rPr>
-          <w:i w:val="0"/>
-          <w:iCs/>
           <w:noProof/>
         </w:rPr>
         <w:t>2</w:t>
       </w:r>
       <w:r>
-        <w:rPr>
-          <w:i w:val="0"/>
-          <w:iCs/>
-        </w:rPr>
         <w:fldChar w:fldCharType="end"/>
       </w:r>
       <w:r>
-        <w:rPr>
-          <w:i w:val="0"/>
-          <w:iCs/>
-        </w:rPr>
         <w:t xml:space="preserve"> </w:t>
       </w:r>
       <w:r>
-        <w:rPr>
-          <w:i w:val="0"/>
-          <w:iCs/>
-        </w:rPr>
         <w:t xml:space="preserve">Hồi quy logistic </w:t>
       </w:r>
       <w:r>
-        <w:rPr>
-          <w:i w:val="0"/>
-          <w:iCs/>
-        </w:rPr>
         <w:t>sử dụng hàm phi tuyến để xác định xác suất của hai lớp 0 và 1</w:t>
       </w:r>
       <w:bookmarkEnd w:id="28"/>
@@ -10657,57 +10619,57 @@
       <w:pPr>
         <w:pStyle w:val="Caption"/>
         <w:rPr>
-          <w:i w:val="0"/>
+          <w:iCs/>
         </w:rPr>
       </w:pPr>
       <w:bookmarkStart w:id="29" w:name="_Toc168878273"/>
       <w:bookmarkStart w:id="30" w:name="_Toc171499792"/>
       <w:r>
         <w:rPr>
-          <w:i w:val="0"/>
+          <w:iCs/>
         </w:rPr>
         <w:t xml:space="preserve">Hình </w:t>
       </w:r>
       <w:r>
         <w:rPr>
-          <w:i w:val="0"/>
+          <w:iCs/>
         </w:rPr>
         <w:t>2.</w:t>
       </w:r>
       <w:r>
         <w:rPr>
-          <w:i w:val="0"/>
+          <w:iCs/>
         </w:rPr>
         <w:fldChar w:fldCharType="begin"/>
       </w:r>
       <w:r>
         <w:rPr>
-          <w:i w:val="0"/>
+          <w:iCs/>
         </w:rPr>
         <w:instrText xml:space="preserve"> SEQ Hình \* ARABIC </w:instrText>
       </w:r>
       <w:r>
         <w:rPr>
-          <w:i w:val="0"/>
+          <w:iCs/>
         </w:rPr>
         <w:fldChar w:fldCharType="separate"/>
       </w:r>
       <w:r>
         <w:rPr>
-          <w:i w:val="0"/>
+          <w:iCs/>
           <w:noProof/>
         </w:rPr>
         <w:t>3</w:t>
       </w:r>
       <w:r>
         <w:rPr>
-          <w:i w:val="0"/>
+          <w:iCs/>
         </w:rPr>
         <w:fldChar w:fldCharType="end"/>
       </w:r>
       <w:r>
         <w:rPr>
-          <w:i w:val="0"/>
+          <w:iCs/>
         </w:rPr>
         <w:t xml:space="preserve"> Sơ đồ hoạt động hồi quy logistic</w:t>
       </w:r>
@@ -11167,17 +11129,7 @@
             <w:rFonts w:ascii="Cambria Math" w:hAnsi="Cambria Math"/>
             <w:szCs w:val="26"/>
           </w:rPr>
-          <m:t xml:space="preserve">- </m:t>
-        </m:r>
-        <m:r>
-          <m:rPr>
-            <m:sty m:val="p"/>
-          </m:rPr>
-          <w:rPr>
-            <w:rFonts w:ascii="Cambria Math" w:hAnsi="Cambria Math"/>
-            <w:szCs w:val="26"/>
-          </w:rPr>
-          <m:t>​[</m:t>
+          <m:t>- ​[</m:t>
         </m:r>
         <m:sSub>
           <m:sSubPr>
@@ -12001,51 +11953,51 @@
       <w:pPr>
         <w:pStyle w:val="Caption"/>
         <w:rPr>
-          <w:i w:val="0"/>
+          <w:iCs/>
           <w:szCs w:val="26"/>
         </w:rPr>
       </w:pPr>
       <w:bookmarkStart w:id="35" w:name="_Toc171499793"/>
       <w:r>
         <w:rPr>
-          <w:i w:val="0"/>
+          <w:iCs/>
         </w:rPr>
         <w:t>Hình 2.</w:t>
       </w:r>
       <w:r>
         <w:rPr>
-          <w:i w:val="0"/>
+          <w:iCs/>
         </w:rPr>
         <w:fldChar w:fldCharType="begin"/>
       </w:r>
       <w:r>
         <w:rPr>
-          <w:i w:val="0"/>
+          <w:iCs/>
         </w:rPr>
         <w:instrText xml:space="preserve"> SEQ Hình \* ARABIC </w:instrText>
       </w:r>
       <w:r>
         <w:rPr>
-          <w:i w:val="0"/>
+          <w:iCs/>
         </w:rPr>
         <w:fldChar w:fldCharType="separate"/>
       </w:r>
       <w:r>
         <w:rPr>
-          <w:i w:val="0"/>
+          <w:iCs/>
           <w:noProof/>
         </w:rPr>
         <w:t>4</w:t>
       </w:r>
       <w:r>
         <w:rPr>
-          <w:i w:val="0"/>
+          <w:iCs/>
         </w:rPr>
         <w:fldChar w:fldCharType="end"/>
       </w:r>
       <w:r>
         <w:rPr>
-          <w:i w:val="0"/>
+          <w:iCs/>
         </w:rPr>
         <w:t xml:space="preserve"> Cấu trúc của thuật toán Cây quyết định</w:t>
       </w:r>
@@ -12119,7 +12071,7 @@
       <w:pPr>
         <w:pStyle w:val="Caption"/>
         <w:rPr>
-          <w:i w:val="0"/>
+          <w:iCs/>
           <w:szCs w:val="26"/>
         </w:rPr>
       </w:pPr>
@@ -12127,50 +12079,50 @@
       <w:bookmarkStart w:id="37" w:name="_Toc171499794"/>
       <w:r>
         <w:rPr>
-          <w:i w:val="0"/>
+          <w:iCs/>
         </w:rPr>
         <w:t>Hình 2.</w:t>
       </w:r>
       <w:r>
         <w:rPr>
-          <w:i w:val="0"/>
+          <w:iCs/>
         </w:rPr>
         <w:fldChar w:fldCharType="begin"/>
       </w:r>
       <w:r>
         <w:rPr>
-          <w:i w:val="0"/>
+          <w:iCs/>
         </w:rPr>
         <w:instrText xml:space="preserve"> SEQ Hình \* ARABIC </w:instrText>
       </w:r>
       <w:r>
         <w:rPr>
-          <w:i w:val="0"/>
+          <w:iCs/>
         </w:rPr>
         <w:fldChar w:fldCharType="separate"/>
       </w:r>
       <w:r>
         <w:rPr>
-          <w:i w:val="0"/>
+          <w:iCs/>
           <w:noProof/>
         </w:rPr>
         <w:t>5</w:t>
       </w:r>
       <w:r>
         <w:rPr>
-          <w:i w:val="0"/>
+          <w:iCs/>
         </w:rPr>
         <w:fldChar w:fldCharType="end"/>
       </w:r>
       <w:r>
         <w:rPr>
-          <w:i w:val="0"/>
+          <w:iCs/>
         </w:rPr>
         <w:t xml:space="preserve"> </w:t>
       </w:r>
       <w:r>
         <w:rPr>
-          <w:i w:val="0"/>
+          <w:iCs/>
           <w:szCs w:val="26"/>
         </w:rPr>
         <w:t xml:space="preserve">Minh họa về thuật toán </w:t>
@@ -12179,7 +12131,7 @@
       <w:bookmarkEnd w:id="37"/>
       <w:r>
         <w:rPr>
-          <w:i w:val="0"/>
+          <w:iCs/>
         </w:rPr>
         <w:t>Cây quyết định</w:t>
       </w:r>
@@ -12606,50 +12558,50 @@
       <w:pPr>
         <w:pStyle w:val="Caption"/>
         <w:rPr>
-          <w:i w:val="0"/>
+          <w:iCs/>
         </w:rPr>
       </w:pPr>
       <w:bookmarkStart w:id="39" w:name="_Toc171499795"/>
       <w:r>
         <w:rPr>
-          <w:i w:val="0"/>
+          <w:iCs/>
         </w:rPr>
         <w:t>Hình 2.</w:t>
       </w:r>
       <w:r>
         <w:rPr>
-          <w:i w:val="0"/>
+          <w:iCs/>
         </w:rPr>
         <w:fldChar w:fldCharType="begin"/>
       </w:r>
       <w:r>
         <w:rPr>
-          <w:i w:val="0"/>
+          <w:iCs/>
         </w:rPr>
         <w:instrText xml:space="preserve"> SEQ Hình \* ARABIC </w:instrText>
       </w:r>
       <w:r>
         <w:rPr>
-          <w:i w:val="0"/>
+          <w:iCs/>
         </w:rPr>
         <w:fldChar w:fldCharType="separate"/>
       </w:r>
       <w:r>
         <w:rPr>
-          <w:i w:val="0"/>
+          <w:iCs/>
           <w:noProof/>
         </w:rPr>
         <w:t>6</w:t>
       </w:r>
       <w:r>
         <w:rPr>
-          <w:i w:val="0"/>
+          <w:iCs/>
         </w:rPr>
         <w:fldChar w:fldCharType="end"/>
       </w:r>
       <w:r>
         <w:rPr>
-          <w:i w:val="0"/>
+          <w:iCs/>
         </w:rPr>
         <w:t xml:space="preserve"> Minh họa về cách hoạt động của thuật toán </w:t>
       </w:r>
@@ -12657,7 +12609,7 @@
       <w:r>
         <w:rPr>
           <w:bCs w:val="0"/>
-          <w:i w:val="0"/>
+          <w:iCs/>
           <w:szCs w:val="26"/>
         </w:rPr>
         <w:t>Rừng ngẫu nhiên</w:t>
@@ -13024,13 +12976,7 @@
         <w:fldChar w:fldCharType="end"/>
       </w:r>
       <w:r>
-        <w:t xml:space="preserve"> Một ma trận nhầm lẫn (</w:t>
-      </w:r>
-      <w:r>
-        <w:t>confusion matrix</w:t>
-      </w:r>
-      <w:r>
-        <w:t>)</w:t>
+        <w:t xml:space="preserve"> Một ma trận nhầm lẫn (confusion matrix)</w:t>
       </w:r>
       <w:bookmarkEnd w:id="42"/>
     </w:p>
@@ -14593,7 +14539,10 @@
         <w:t xml:space="preserve">Country: </w:t>
       </w:r>
       <w:r>
-        <w:t>Quốc gia bán</w:t>
+        <w:t xml:space="preserve">Quốc gia </w:t>
+      </w:r>
+      <w:r>
+        <w:t>xuất xứ</w:t>
       </w:r>
       <w:r>
         <w:t xml:space="preserve"> </w:t>
@@ -14687,20 +14636,20 @@
       <w:pPr>
         <w:pStyle w:val="Caption"/>
         <w:rPr>
-          <w:i w:val="0"/>
+          <w:iCs/>
         </w:rPr>
       </w:pPr>
       <w:bookmarkStart w:id="54" w:name="_Toc168878275"/>
       <w:bookmarkStart w:id="55" w:name="_Toc171499797"/>
       <w:r>
         <w:rPr>
-          <w:i w:val="0"/>
+          <w:iCs/>
         </w:rPr>
         <w:t>Hình 3.1</w:t>
       </w:r>
       <w:r>
         <w:rPr>
-          <w:i w:val="0"/>
+          <w:iCs/>
           <w:color w:val="FFFFFF" w:themeColor="background1"/>
           <w:sz w:val="2"/>
           <w:szCs w:val="2"/>
@@ -14709,7 +14658,7 @@
       </w:r>
       <w:r>
         <w:rPr>
-          <w:i w:val="0"/>
+          <w:iCs/>
           <w:color w:val="FFFFFF" w:themeColor="background1"/>
           <w:sz w:val="2"/>
           <w:szCs w:val="2"/>
@@ -14718,7 +14667,7 @@
       </w:r>
       <w:r>
         <w:rPr>
-          <w:i w:val="0"/>
+          <w:iCs/>
           <w:color w:val="FFFFFF" w:themeColor="background1"/>
           <w:sz w:val="2"/>
           <w:szCs w:val="2"/>
@@ -14727,7 +14676,7 @@
       </w:r>
       <w:r>
         <w:rPr>
-          <w:i w:val="0"/>
+          <w:iCs/>
           <w:noProof/>
           <w:color w:val="FFFFFF" w:themeColor="background1"/>
           <w:sz w:val="2"/>
@@ -14737,7 +14686,7 @@
       </w:r>
       <w:r>
         <w:rPr>
-          <w:i w:val="0"/>
+          <w:iCs/>
           <w:color w:val="FFFFFF" w:themeColor="background1"/>
           <w:sz w:val="2"/>
           <w:szCs w:val="2"/>
@@ -14746,7 +14695,7 @@
       </w:r>
       <w:r>
         <w:rPr>
-          <w:i w:val="0"/>
+          <w:iCs/>
           <w:color w:val="FFFFFF" w:themeColor="background1"/>
           <w:sz w:val="2"/>
           <w:szCs w:val="2"/>
@@ -14755,7 +14704,7 @@
       </w:r>
       <w:r>
         <w:rPr>
-          <w:i w:val="0"/>
+          <w:iCs/>
         </w:rPr>
         <w:t>Dữ liệu ban đầu</w:t>
       </w:r>
@@ -14858,6 +14807,7 @@
         <w:rPr>
           <w:b/>
           <w:bCs/>
+          <w:noProof/>
         </w:rPr>
         <w:drawing>
           <wp:inline distT="0" distB="0" distL="0" distR="0" wp14:anchorId="7034A795" wp14:editId="541A5D0D">
@@ -14909,20 +14859,20 @@
         <w:rPr>
           <w:b/>
           <w:bCs w:val="0"/>
-          <w:i w:val="0"/>
+          <w:iCs/>
         </w:rPr>
       </w:pPr>
       <w:bookmarkStart w:id="57" w:name="_Toc168878276"/>
       <w:bookmarkStart w:id="58" w:name="_Toc171499798"/>
       <w:r>
         <w:rPr>
-          <w:i w:val="0"/>
+          <w:iCs/>
         </w:rPr>
         <w:t>Hình 3.2</w:t>
       </w:r>
       <w:r>
         <w:rPr>
-          <w:i w:val="0"/>
+          <w:iCs/>
           <w:color w:val="FFFFFF" w:themeColor="background1"/>
           <w:sz w:val="2"/>
           <w:szCs w:val="2"/>
@@ -14931,7 +14881,7 @@
       </w:r>
       <w:r>
         <w:rPr>
-          <w:i w:val="0"/>
+          <w:iCs/>
           <w:color w:val="FFFFFF" w:themeColor="background1"/>
           <w:sz w:val="2"/>
           <w:szCs w:val="2"/>
@@ -14940,7 +14890,7 @@
       </w:r>
       <w:r>
         <w:rPr>
-          <w:i w:val="0"/>
+          <w:iCs/>
           <w:color w:val="FFFFFF" w:themeColor="background1"/>
           <w:sz w:val="2"/>
           <w:szCs w:val="2"/>
@@ -14949,7 +14899,7 @@
       </w:r>
       <w:r>
         <w:rPr>
-          <w:i w:val="0"/>
+          <w:iCs/>
           <w:noProof/>
           <w:color w:val="FFFFFF" w:themeColor="background1"/>
           <w:sz w:val="2"/>
@@ -14959,7 +14909,7 @@
       </w:r>
       <w:r>
         <w:rPr>
-          <w:i w:val="0"/>
+          <w:iCs/>
           <w:color w:val="FFFFFF" w:themeColor="background1"/>
           <w:sz w:val="2"/>
           <w:szCs w:val="2"/>
@@ -14968,7 +14918,7 @@
       </w:r>
       <w:r>
         <w:rPr>
-          <w:i w:val="0"/>
+          <w:iCs/>
         </w:rPr>
         <w:t xml:space="preserve"> Kiểm tra giá trị null trong từng cột</w:t>
       </w:r>
@@ -15025,6 +14975,9 @@
         <w:jc w:val="center"/>
       </w:pPr>
       <w:r>
+        <w:rPr>
+          <w:noProof/>
+        </w:rPr>
         <w:drawing>
           <wp:inline distT="0" distB="0" distL="0" distR="0" wp14:anchorId="608FFE72" wp14:editId="1DDC2918">
             <wp:extent cx="5760720" cy="2498725"/>
@@ -15066,20 +15019,20 @@
       <w:pPr>
         <w:pStyle w:val="Caption"/>
         <w:rPr>
-          <w:i w:val="0"/>
+          <w:iCs/>
         </w:rPr>
       </w:pPr>
       <w:bookmarkStart w:id="59" w:name="_Toc168878277"/>
       <w:bookmarkStart w:id="60" w:name="_Toc171499799"/>
       <w:r>
         <w:rPr>
-          <w:i w:val="0"/>
+          <w:iCs/>
         </w:rPr>
         <w:t>Hình 3.3</w:t>
       </w:r>
       <w:r>
         <w:rPr>
-          <w:i w:val="0"/>
+          <w:iCs/>
           <w:color w:val="FFFFFF" w:themeColor="background1"/>
           <w:sz w:val="2"/>
           <w:szCs w:val="2"/>
@@ -15088,7 +15041,7 @@
       </w:r>
       <w:r>
         <w:rPr>
-          <w:i w:val="0"/>
+          <w:iCs/>
           <w:color w:val="FFFFFF" w:themeColor="background1"/>
           <w:sz w:val="2"/>
           <w:szCs w:val="2"/>
@@ -15097,7 +15050,7 @@
       </w:r>
       <w:r>
         <w:rPr>
-          <w:i w:val="0"/>
+          <w:iCs/>
           <w:color w:val="FFFFFF" w:themeColor="background1"/>
           <w:sz w:val="2"/>
           <w:szCs w:val="2"/>
@@ -15106,7 +15059,7 @@
       </w:r>
       <w:r>
         <w:rPr>
-          <w:i w:val="0"/>
+          <w:iCs/>
           <w:noProof/>
           <w:color w:val="FFFFFF" w:themeColor="background1"/>
           <w:sz w:val="2"/>
@@ -15116,7 +15069,7 @@
       </w:r>
       <w:r>
         <w:rPr>
-          <w:i w:val="0"/>
+          <w:iCs/>
           <w:color w:val="FFFFFF" w:themeColor="background1"/>
           <w:sz w:val="2"/>
           <w:szCs w:val="2"/>
@@ -15125,7 +15078,7 @@
       </w:r>
       <w:r>
         <w:rPr>
-          <w:i w:val="0"/>
+          <w:iCs/>
           <w:color w:val="FFFFFF" w:themeColor="background1"/>
           <w:sz w:val="2"/>
           <w:szCs w:val="2"/>
@@ -15134,7 +15087,7 @@
       </w:r>
       <w:r>
         <w:rPr>
-          <w:i w:val="0"/>
+          <w:iCs/>
         </w:rPr>
         <w:t>Dữ liệu mới sau khi loại bỏ null và cột Review #</w:t>
       </w:r>
@@ -15180,6 +15133,9 @@
         <w:jc w:val="center"/>
       </w:pPr>
       <w:r>
+        <w:rPr>
+          <w:noProof/>
+        </w:rPr>
         <w:drawing>
           <wp:inline distT="0" distB="0" distL="0" distR="0" wp14:anchorId="6A31E025" wp14:editId="1BE3C7D8">
             <wp:extent cx="3125939" cy="1503218"/>
@@ -15220,9 +15176,6 @@
     <w:p>
       <w:pPr>
         <w:pStyle w:val="Caption"/>
-        <w:rPr>
-          <w:i w:val="0"/>
-        </w:rPr>
       </w:pPr>
       <w:bookmarkStart w:id="61" w:name="_Toc171499800"/>
       <w:r>
@@ -15230,8 +15183,6 @@
       </w:r>
       <w:r>
         <w:rPr>
-          <w:i w:val="0"/>
-          <w:iCs/>
           <w:color w:val="FFFFFF" w:themeColor="background1"/>
           <w:sz w:val="2"/>
           <w:szCs w:val="2"/>
@@ -15240,8 +15191,6 @@
       </w:r>
       <w:r>
         <w:rPr>
-          <w:i w:val="0"/>
-          <w:iCs/>
           <w:color w:val="FFFFFF" w:themeColor="background1"/>
           <w:sz w:val="2"/>
           <w:szCs w:val="2"/>
@@ -15250,8 +15199,6 @@
       </w:r>
       <w:r>
         <w:rPr>
-          <w:i w:val="0"/>
-          <w:iCs/>
           <w:color w:val="FFFFFF" w:themeColor="background1"/>
           <w:sz w:val="2"/>
           <w:szCs w:val="2"/>
@@ -15260,8 +15207,6 @@
       </w:r>
       <w:r>
         <w:rPr>
-          <w:i w:val="0"/>
-          <w:iCs/>
           <w:noProof/>
           <w:color w:val="FFFFFF" w:themeColor="background1"/>
           <w:sz w:val="2"/>
@@ -15271,8 +15216,6 @@
       </w:r>
       <w:r>
         <w:rPr>
-          <w:i w:val="0"/>
-          <w:iCs/>
           <w:color w:val="FFFFFF" w:themeColor="background1"/>
           <w:sz w:val="2"/>
           <w:szCs w:val="2"/>
@@ -16249,25 +16192,25 @@
       <w:pPr>
         <w:pStyle w:val="Caption"/>
         <w:rPr>
-          <w:i w:val="0"/>
+          <w:iCs/>
         </w:rPr>
       </w:pPr>
       <w:bookmarkStart w:id="62" w:name="_Toc171499801"/>
       <w:r>
         <w:rPr>
-          <w:i w:val="0"/>
+          <w:iCs/>
         </w:rPr>
         <w:t>Hình 3.</w:t>
       </w:r>
       <w:r>
         <w:rPr>
-          <w:i w:val="0"/>
+          <w:iCs/>
         </w:rPr>
         <w:t>5</w:t>
       </w:r>
       <w:r>
         <w:rPr>
-          <w:i w:val="0"/>
+          <w:iCs/>
           <w:color w:val="FFFFFF" w:themeColor="background1"/>
           <w:sz w:val="2"/>
           <w:szCs w:val="2"/>
@@ -16276,7 +16219,7 @@
       </w:r>
       <w:r>
         <w:rPr>
-          <w:i w:val="0"/>
+          <w:iCs/>
           <w:color w:val="FFFFFF" w:themeColor="background1"/>
           <w:sz w:val="2"/>
           <w:szCs w:val="2"/>
@@ -16285,7 +16228,7 @@
       </w:r>
       <w:r>
         <w:rPr>
-          <w:i w:val="0"/>
+          <w:iCs/>
           <w:color w:val="FFFFFF" w:themeColor="background1"/>
           <w:sz w:val="2"/>
           <w:szCs w:val="2"/>
@@ -16294,7 +16237,7 @@
       </w:r>
       <w:r>
         <w:rPr>
-          <w:i w:val="0"/>
+          <w:iCs/>
           <w:noProof/>
           <w:color w:val="FFFFFF" w:themeColor="background1"/>
           <w:sz w:val="2"/>
@@ -16304,7 +16247,7 @@
       </w:r>
       <w:r>
         <w:rPr>
-          <w:i w:val="0"/>
+          <w:iCs/>
           <w:color w:val="FFFFFF" w:themeColor="background1"/>
           <w:sz w:val="2"/>
           <w:szCs w:val="2"/>
@@ -16313,19 +16256,19 @@
       </w:r>
       <w:r>
         <w:rPr>
-          <w:i w:val="0"/>
+          <w:iCs/>
         </w:rPr>
         <w:t xml:space="preserve"> Dữ liệu sau khi </w:t>
       </w:r>
       <w:r>
         <w:rPr>
-          <w:i w:val="0"/>
+          <w:iCs/>
         </w:rPr>
         <w:t xml:space="preserve">tạo xong </w:t>
       </w:r>
       <w:r>
         <w:rPr>
-          <w:i w:val="0"/>
+          <w:iCs/>
         </w:rPr>
         <w:t>cột IsSpicy</w:t>
       </w:r>
@@ -16420,50 +16363,50 @@
       <w:pPr>
         <w:pStyle w:val="Caption"/>
         <w:rPr>
-          <w:i w:val="0"/>
+          <w:iCs/>
         </w:rPr>
       </w:pPr>
       <w:bookmarkStart w:id="63" w:name="_Toc171521972"/>
       <w:r>
         <w:rPr>
-          <w:i w:val="0"/>
+          <w:iCs/>
         </w:rPr>
         <w:t>Bảng 3.</w:t>
       </w:r>
       <w:r>
         <w:rPr>
-          <w:i w:val="0"/>
+          <w:iCs/>
         </w:rPr>
         <w:fldChar w:fldCharType="begin"/>
       </w:r>
       <w:r>
         <w:rPr>
-          <w:i w:val="0"/>
+          <w:iCs/>
         </w:rPr>
         <w:instrText xml:space="preserve"> SEQ Bảng \* ARABIC </w:instrText>
       </w:r>
       <w:r>
         <w:rPr>
-          <w:i w:val="0"/>
+          <w:iCs/>
         </w:rPr>
         <w:fldChar w:fldCharType="separate"/>
       </w:r>
       <w:r>
         <w:rPr>
-          <w:i w:val="0"/>
+          <w:iCs/>
           <w:noProof/>
         </w:rPr>
         <w:t>1</w:t>
       </w:r>
       <w:r>
         <w:rPr>
-          <w:i w:val="0"/>
+          <w:iCs/>
         </w:rPr>
         <w:fldChar w:fldCharType="end"/>
       </w:r>
       <w:r>
         <w:rPr>
-          <w:i w:val="0"/>
+          <w:iCs/>
         </w:rPr>
         <w:t xml:space="preserve"> Một số token có tần xuất xuất hiện lớn</w:t>
       </w:r>
@@ -17661,10 +17604,7 @@
         <w:t xml:space="preserve"> dụng ChatGPT </w:t>
       </w:r>
       <w:r>
-        <w:t xml:space="preserve">vào </w:t>
-      </w:r>
-      <w:r>
-        <w:t>t</w:t>
+        <w:t>vào t</w:t>
       </w:r>
       <w:r>
         <w:t>rong quá trình xử lý token</w:t>
@@ -18635,25 +18575,25 @@
       <w:pPr>
         <w:pStyle w:val="Caption"/>
         <w:rPr>
-          <w:i w:val="0"/>
+          <w:iCs/>
         </w:rPr>
       </w:pPr>
       <w:bookmarkStart w:id="68" w:name="_Toc171499803"/>
       <w:r>
         <w:rPr>
-          <w:i w:val="0"/>
+          <w:iCs/>
         </w:rPr>
         <w:t>Hình 3.</w:t>
       </w:r>
       <w:r>
         <w:rPr>
-          <w:i w:val="0"/>
+          <w:iCs/>
         </w:rPr>
         <w:t>7</w:t>
       </w:r>
       <w:r>
         <w:rPr>
-          <w:i w:val="0"/>
+          <w:iCs/>
           <w:color w:val="FFFFFF" w:themeColor="background1"/>
           <w:sz w:val="2"/>
           <w:szCs w:val="2"/>
@@ -18662,7 +18602,7 @@
       </w:r>
       <w:r>
         <w:rPr>
-          <w:i w:val="0"/>
+          <w:iCs/>
           <w:color w:val="FFFFFF" w:themeColor="background1"/>
           <w:sz w:val="2"/>
           <w:szCs w:val="2"/>
@@ -18671,7 +18611,7 @@
       </w:r>
       <w:r>
         <w:rPr>
-          <w:i w:val="0"/>
+          <w:iCs/>
           <w:color w:val="FFFFFF" w:themeColor="background1"/>
           <w:sz w:val="2"/>
           <w:szCs w:val="2"/>
@@ -18680,7 +18620,7 @@
       </w:r>
       <w:r>
         <w:rPr>
-          <w:i w:val="0"/>
+          <w:iCs/>
           <w:noProof/>
           <w:color w:val="FFFFFF" w:themeColor="background1"/>
           <w:sz w:val="2"/>
@@ -18690,7 +18630,7 @@
       </w:r>
       <w:r>
         <w:rPr>
-          <w:i w:val="0"/>
+          <w:iCs/>
           <w:color w:val="FFFFFF" w:themeColor="background1"/>
           <w:sz w:val="2"/>
           <w:szCs w:val="2"/>
@@ -18699,7 +18639,7 @@
       </w:r>
       <w:r>
         <w:rPr>
-          <w:i w:val="0"/>
+          <w:iCs/>
         </w:rPr>
         <w:t xml:space="preserve"> Dữ liệu sau khi trích xuất token từ thuộc tính Variety</w:t>
       </w:r>
@@ -19152,25 +19092,25 @@
       <w:pPr>
         <w:pStyle w:val="Caption"/>
         <w:rPr>
-          <w:i w:val="0"/>
+          <w:iCs/>
         </w:rPr>
       </w:pPr>
       <w:bookmarkStart w:id="69" w:name="_Toc171499804"/>
       <w:r>
         <w:rPr>
-          <w:i w:val="0"/>
+          <w:iCs/>
         </w:rPr>
         <w:t>Hình 3.</w:t>
       </w:r>
       <w:r>
         <w:rPr>
-          <w:i w:val="0"/>
+          <w:iCs/>
         </w:rPr>
         <w:t>8</w:t>
       </w:r>
       <w:r>
         <w:rPr>
-          <w:i w:val="0"/>
+          <w:iCs/>
           <w:color w:val="FFFFFF" w:themeColor="background1"/>
           <w:sz w:val="2"/>
           <w:szCs w:val="2"/>
@@ -19179,7 +19119,7 @@
       </w:r>
       <w:r>
         <w:rPr>
-          <w:i w:val="0"/>
+          <w:iCs/>
           <w:color w:val="FFFFFF" w:themeColor="background1"/>
           <w:sz w:val="2"/>
           <w:szCs w:val="2"/>
@@ -19188,7 +19128,7 @@
       </w:r>
       <w:r>
         <w:rPr>
-          <w:i w:val="0"/>
+          <w:iCs/>
           <w:color w:val="FFFFFF" w:themeColor="background1"/>
           <w:sz w:val="2"/>
           <w:szCs w:val="2"/>
@@ -19197,7 +19137,7 @@
       </w:r>
       <w:r>
         <w:rPr>
-          <w:i w:val="0"/>
+          <w:iCs/>
           <w:noProof/>
           <w:color w:val="FFFFFF" w:themeColor="background1"/>
           <w:sz w:val="2"/>
@@ -19207,7 +19147,7 @@
       </w:r>
       <w:r>
         <w:rPr>
-          <w:i w:val="0"/>
+          <w:iCs/>
           <w:color w:val="FFFFFF" w:themeColor="background1"/>
           <w:sz w:val="2"/>
           <w:szCs w:val="2"/>
@@ -19216,7 +19156,7 @@
       </w:r>
       <w:r>
         <w:rPr>
-          <w:i w:val="0"/>
+          <w:iCs/>
         </w:rPr>
         <w:t xml:space="preserve"> Các biến giả được tạo ra từ cột Brand</w:t>
       </w:r>
@@ -19576,25 +19516,25 @@
       <w:pPr>
         <w:pStyle w:val="Caption"/>
         <w:rPr>
-          <w:i w:val="0"/>
+          <w:iCs/>
         </w:rPr>
       </w:pPr>
       <w:bookmarkStart w:id="70" w:name="_Toc171499805"/>
       <w:r>
         <w:rPr>
-          <w:i w:val="0"/>
+          <w:iCs/>
         </w:rPr>
         <w:t>Hình 3.</w:t>
       </w:r>
       <w:r>
         <w:rPr>
-          <w:i w:val="0"/>
+          <w:iCs/>
         </w:rPr>
         <w:t>9</w:t>
       </w:r>
       <w:r>
         <w:rPr>
-          <w:i w:val="0"/>
+          <w:iCs/>
           <w:color w:val="FFFFFF" w:themeColor="background1"/>
           <w:sz w:val="2"/>
           <w:szCs w:val="2"/>
@@ -19603,7 +19543,7 @@
       </w:r>
       <w:r>
         <w:rPr>
-          <w:i w:val="0"/>
+          <w:iCs/>
           <w:color w:val="FFFFFF" w:themeColor="background1"/>
           <w:sz w:val="2"/>
           <w:szCs w:val="2"/>
@@ -19612,7 +19552,7 @@
       </w:r>
       <w:r>
         <w:rPr>
-          <w:i w:val="0"/>
+          <w:iCs/>
           <w:color w:val="FFFFFF" w:themeColor="background1"/>
           <w:sz w:val="2"/>
           <w:szCs w:val="2"/>
@@ -19621,7 +19561,7 @@
       </w:r>
       <w:r>
         <w:rPr>
-          <w:i w:val="0"/>
+          <w:iCs/>
           <w:noProof/>
           <w:color w:val="FFFFFF" w:themeColor="background1"/>
           <w:sz w:val="2"/>
@@ -19631,7 +19571,7 @@
       </w:r>
       <w:r>
         <w:rPr>
-          <w:i w:val="0"/>
+          <w:iCs/>
           <w:color w:val="FFFFFF" w:themeColor="background1"/>
           <w:sz w:val="2"/>
           <w:szCs w:val="2"/>
@@ -19640,7 +19580,7 @@
       </w:r>
       <w:r>
         <w:rPr>
-          <w:i w:val="0"/>
+          <w:iCs/>
         </w:rPr>
         <w:t xml:space="preserve"> Các biến giả được tạo ra từ cột Style</w:t>
       </w:r>
@@ -20020,25 +19960,25 @@
       <w:pPr>
         <w:pStyle w:val="Caption"/>
         <w:rPr>
-          <w:i w:val="0"/>
+          <w:iCs/>
         </w:rPr>
       </w:pPr>
       <w:bookmarkStart w:id="71" w:name="_Toc171499806"/>
       <w:r>
         <w:rPr>
-          <w:i w:val="0"/>
+          <w:iCs/>
         </w:rPr>
         <w:t>Hình 3.</w:t>
       </w:r>
       <w:r>
         <w:rPr>
-          <w:i w:val="0"/>
+          <w:iCs/>
         </w:rPr>
         <w:t>10</w:t>
       </w:r>
       <w:r>
         <w:rPr>
-          <w:i w:val="0"/>
+          <w:iCs/>
           <w:color w:val="FFFFFF" w:themeColor="background1"/>
           <w:sz w:val="2"/>
           <w:szCs w:val="2"/>
@@ -20047,7 +19987,7 @@
       </w:r>
       <w:r>
         <w:rPr>
-          <w:i w:val="0"/>
+          <w:iCs/>
           <w:color w:val="FFFFFF" w:themeColor="background1"/>
           <w:sz w:val="2"/>
           <w:szCs w:val="2"/>
@@ -20056,7 +19996,7 @@
       </w:r>
       <w:r>
         <w:rPr>
-          <w:i w:val="0"/>
+          <w:iCs/>
           <w:color w:val="FFFFFF" w:themeColor="background1"/>
           <w:sz w:val="2"/>
           <w:szCs w:val="2"/>
@@ -20065,7 +20005,7 @@
       </w:r>
       <w:r>
         <w:rPr>
-          <w:i w:val="0"/>
+          <w:iCs/>
           <w:noProof/>
           <w:color w:val="FFFFFF" w:themeColor="background1"/>
           <w:sz w:val="2"/>
@@ -20075,7 +20015,7 @@
       </w:r>
       <w:r>
         <w:rPr>
-          <w:i w:val="0"/>
+          <w:iCs/>
           <w:color w:val="FFFFFF" w:themeColor="background1"/>
           <w:sz w:val="2"/>
           <w:szCs w:val="2"/>
@@ -20084,7 +20024,7 @@
       </w:r>
       <w:r>
         <w:rPr>
-          <w:i w:val="0"/>
+          <w:iCs/>
         </w:rPr>
         <w:t xml:space="preserve"> Các biến giả được tạo ra từ cột Country</w:t>
       </w:r>
@@ -20243,31 +20183,31 @@
       <w:pPr>
         <w:pStyle w:val="Caption"/>
         <w:rPr>
-          <w:i w:val="0"/>
+          <w:iCs/>
         </w:rPr>
       </w:pPr>
       <w:bookmarkStart w:id="72" w:name="_Toc171499807"/>
       <w:r>
         <w:rPr>
-          <w:i w:val="0"/>
+          <w:iCs/>
         </w:rPr>
         <w:t>Hình 3.</w:t>
       </w:r>
       <w:r>
         <w:rPr>
-          <w:i w:val="0"/>
+          <w:iCs/>
         </w:rPr>
         <w:t>1</w:t>
       </w:r>
       <w:r>
         <w:rPr>
-          <w:i w:val="0"/>
+          <w:iCs/>
         </w:rPr>
         <w:t>1</w:t>
       </w:r>
       <w:r>
         <w:rPr>
-          <w:i w:val="0"/>
+          <w:iCs/>
           <w:color w:val="FFFFFF" w:themeColor="background1"/>
           <w:sz w:val="2"/>
           <w:szCs w:val="2"/>
@@ -20276,7 +20216,7 @@
       </w:r>
       <w:r>
         <w:rPr>
-          <w:i w:val="0"/>
+          <w:iCs/>
           <w:color w:val="FFFFFF" w:themeColor="background1"/>
           <w:sz w:val="2"/>
           <w:szCs w:val="2"/>
@@ -20285,7 +20225,7 @@
       </w:r>
       <w:r>
         <w:rPr>
-          <w:i w:val="0"/>
+          <w:iCs/>
           <w:color w:val="FFFFFF" w:themeColor="background1"/>
           <w:sz w:val="2"/>
           <w:szCs w:val="2"/>
@@ -20294,7 +20234,7 @@
       </w:r>
       <w:r>
         <w:rPr>
-          <w:i w:val="0"/>
+          <w:iCs/>
           <w:noProof/>
           <w:color w:val="FFFFFF" w:themeColor="background1"/>
           <w:sz w:val="2"/>
@@ -20304,7 +20244,7 @@
       </w:r>
       <w:r>
         <w:rPr>
-          <w:i w:val="0"/>
+          <w:iCs/>
           <w:color w:val="FFFFFF" w:themeColor="background1"/>
           <w:sz w:val="2"/>
           <w:szCs w:val="2"/>
@@ -20313,7 +20253,7 @@
       </w:r>
       <w:r>
         <w:rPr>
-          <w:i w:val="0"/>
+          <w:iCs/>
         </w:rPr>
         <w:t xml:space="preserve"> Dữ liệu cuối cùng thu được</w:t>
       </w:r>
@@ -20419,25 +20359,25 @@
       <w:pPr>
         <w:pStyle w:val="Caption"/>
         <w:rPr>
-          <w:i w:val="0"/>
+          <w:iCs/>
         </w:rPr>
       </w:pPr>
       <w:bookmarkStart w:id="74" w:name="_Toc171499808"/>
       <w:r>
         <w:rPr>
-          <w:i w:val="0"/>
+          <w:iCs/>
         </w:rPr>
         <w:t>Hình 3.1</w:t>
       </w:r>
       <w:r>
         <w:rPr>
-          <w:i w:val="0"/>
+          <w:iCs/>
         </w:rPr>
         <w:t>2</w:t>
       </w:r>
       <w:r>
         <w:rPr>
-          <w:i w:val="0"/>
+          <w:iCs/>
           <w:sz w:val="2"/>
           <w:szCs w:val="2"/>
         </w:rPr>
@@ -20445,7 +20385,7 @@
       </w:r>
       <w:r>
         <w:rPr>
-          <w:i w:val="0"/>
+          <w:iCs/>
           <w:sz w:val="2"/>
           <w:szCs w:val="2"/>
         </w:rPr>
@@ -20453,7 +20393,7 @@
       </w:r>
       <w:r>
         <w:rPr>
-          <w:i w:val="0"/>
+          <w:iCs/>
           <w:sz w:val="2"/>
           <w:szCs w:val="2"/>
         </w:rPr>
@@ -20461,7 +20401,7 @@
       </w:r>
       <w:r>
         <w:rPr>
-          <w:i w:val="0"/>
+          <w:iCs/>
           <w:noProof/>
           <w:sz w:val="2"/>
           <w:szCs w:val="2"/>
@@ -20470,7 +20410,7 @@
       </w:r>
       <w:r>
         <w:rPr>
-          <w:i w:val="0"/>
+          <w:iCs/>
           <w:sz w:val="2"/>
           <w:szCs w:val="2"/>
         </w:rPr>
@@ -20478,7 +20418,7 @@
       </w:r>
       <w:r>
         <w:rPr>
-          <w:i w:val="0"/>
+          <w:iCs/>
         </w:rPr>
         <w:t xml:space="preserve"> Biểu đồ boxplot giữa 2 cột Styles và Stars</w:t>
       </w:r>
@@ -20606,25 +20546,25 @@
       <w:pPr>
         <w:pStyle w:val="Caption"/>
         <w:rPr>
-          <w:i w:val="0"/>
+          <w:iCs/>
         </w:rPr>
       </w:pPr>
       <w:bookmarkStart w:id="75" w:name="_Toc171499809"/>
       <w:r>
         <w:rPr>
-          <w:i w:val="0"/>
+          <w:iCs/>
         </w:rPr>
         <w:t>Hình 3.1</w:t>
       </w:r>
       <w:r>
         <w:rPr>
-          <w:i w:val="0"/>
+          <w:iCs/>
         </w:rPr>
         <w:t>3</w:t>
       </w:r>
       <w:r>
         <w:rPr>
-          <w:i w:val="0"/>
+          <w:iCs/>
           <w:sz w:val="2"/>
           <w:szCs w:val="2"/>
         </w:rPr>
@@ -20632,7 +20572,7 @@
       </w:r>
       <w:r>
         <w:rPr>
-          <w:i w:val="0"/>
+          <w:iCs/>
           <w:sz w:val="2"/>
           <w:szCs w:val="2"/>
         </w:rPr>
@@ -20640,7 +20580,7 @@
       </w:r>
       <w:r>
         <w:rPr>
-          <w:i w:val="0"/>
+          <w:iCs/>
           <w:sz w:val="2"/>
           <w:szCs w:val="2"/>
         </w:rPr>
@@ -20648,7 +20588,7 @@
       </w:r>
       <w:r>
         <w:rPr>
-          <w:i w:val="0"/>
+          <w:iCs/>
           <w:noProof/>
           <w:sz w:val="2"/>
           <w:szCs w:val="2"/>
@@ -20657,7 +20597,7 @@
       </w:r>
       <w:r>
         <w:rPr>
-          <w:i w:val="0"/>
+          <w:iCs/>
           <w:sz w:val="2"/>
           <w:szCs w:val="2"/>
         </w:rPr>
@@ -20665,7 +20605,7 @@
       </w:r>
       <w:r>
         <w:rPr>
-          <w:i w:val="0"/>
+          <w:iCs/>
         </w:rPr>
         <w:t xml:space="preserve"> Biểu đồ cột về số lượng mì của các quốc gia</w:t>
       </w:r>
@@ -20705,7 +20645,7 @@
         </w:rPr>
         <w:lastRenderedPageBreak/>
         <w:drawing>
-          <wp:inline distT="0" distB="0" distL="0" distR="0" wp14:anchorId="2B923FCB" wp14:editId="6D574BD3">
+          <wp:inline distT="0" distB="0" distL="0" distR="0" wp14:anchorId="2B923FCB" wp14:editId="6F10CF71">
             <wp:extent cx="5112327" cy="3215317"/>
             <wp:effectExtent l="0" t="0" r="0" b="4445"/>
             <wp:docPr id="1776095427" name="Picture 5"/>
@@ -20758,25 +20698,25 @@
       <w:pPr>
         <w:pStyle w:val="Caption"/>
         <w:rPr>
-          <w:i w:val="0"/>
+          <w:iCs/>
         </w:rPr>
       </w:pPr>
       <w:bookmarkStart w:id="76" w:name="_Toc171499810"/>
       <w:r>
         <w:rPr>
-          <w:i w:val="0"/>
+          <w:iCs/>
         </w:rPr>
         <w:t>Hình 3.1</w:t>
       </w:r>
       <w:r>
         <w:rPr>
-          <w:i w:val="0"/>
+          <w:iCs/>
         </w:rPr>
         <w:t>4</w:t>
       </w:r>
       <w:r>
         <w:rPr>
-          <w:i w:val="0"/>
+          <w:iCs/>
           <w:color w:val="FFFFFF" w:themeColor="background1"/>
           <w:sz w:val="2"/>
           <w:szCs w:val="2"/>
@@ -20785,7 +20725,7 @@
       </w:r>
       <w:r>
         <w:rPr>
-          <w:i w:val="0"/>
+          <w:iCs/>
           <w:color w:val="FFFFFF" w:themeColor="background1"/>
           <w:sz w:val="2"/>
           <w:szCs w:val="2"/>
@@ -20794,7 +20734,7 @@
       </w:r>
       <w:r>
         <w:rPr>
-          <w:i w:val="0"/>
+          <w:iCs/>
           <w:color w:val="FFFFFF" w:themeColor="background1"/>
           <w:sz w:val="2"/>
           <w:szCs w:val="2"/>
@@ -20803,7 +20743,7 @@
       </w:r>
       <w:r>
         <w:rPr>
-          <w:i w:val="0"/>
+          <w:iCs/>
           <w:noProof/>
           <w:color w:val="FFFFFF" w:themeColor="background1"/>
           <w:sz w:val="2"/>
@@ -20813,7 +20753,7 @@
       </w:r>
       <w:r>
         <w:rPr>
-          <w:i w:val="0"/>
+          <w:iCs/>
           <w:color w:val="FFFFFF" w:themeColor="background1"/>
           <w:sz w:val="2"/>
           <w:szCs w:val="2"/>
@@ -20822,19 +20762,19 @@
       </w:r>
       <w:r>
         <w:rPr>
-          <w:i w:val="0"/>
+          <w:iCs/>
         </w:rPr>
         <w:t xml:space="preserve"> Biểu đồ về rating</w:t>
       </w:r>
       <w:r>
         <w:rPr>
-          <w:i w:val="0"/>
+          <w:iCs/>
         </w:rPr>
         <w:t xml:space="preserve"> </w:t>
       </w:r>
       <w:r>
         <w:rPr>
-          <w:i w:val="0"/>
+          <w:iCs/>
         </w:rPr>
         <w:t>(Stars) của các quốc gia</w:t>
       </w:r>
@@ -21484,57 +21424,57 @@
       <w:pPr>
         <w:pStyle w:val="Caption"/>
         <w:rPr>
-          <w:i w:val="0"/>
+          <w:iCs/>
         </w:rPr>
       </w:pPr>
       <w:bookmarkStart w:id="82" w:name="_Toc171521973"/>
       <w:r>
         <w:rPr>
-          <w:i w:val="0"/>
+          <w:iCs/>
         </w:rPr>
         <w:t>Bảng 3.</w:t>
       </w:r>
       <w:r>
         <w:rPr>
-          <w:i w:val="0"/>
+          <w:iCs/>
         </w:rPr>
         <w:fldChar w:fldCharType="begin"/>
       </w:r>
       <w:r>
         <w:rPr>
-          <w:i w:val="0"/>
+          <w:iCs/>
         </w:rPr>
         <w:instrText xml:space="preserve"> SEQ Bảng \* ARABIC </w:instrText>
       </w:r>
       <w:r>
         <w:rPr>
-          <w:i w:val="0"/>
+          <w:iCs/>
         </w:rPr>
         <w:fldChar w:fldCharType="separate"/>
       </w:r>
       <w:r>
         <w:rPr>
-          <w:i w:val="0"/>
+          <w:iCs/>
           <w:noProof/>
         </w:rPr>
         <w:t>2</w:t>
       </w:r>
       <w:r>
         <w:rPr>
-          <w:i w:val="0"/>
+          <w:iCs/>
         </w:rPr>
         <w:fldChar w:fldCharType="end"/>
       </w:r>
       <w:r>
         <w:rPr>
-          <w:i w:val="0"/>
+          <w:iCs/>
         </w:rPr>
         <w:t xml:space="preserve"> Bảng tổng hợp widget của Streamlit </w:t>
       </w:r>
       <w:sdt>
         <w:sdtPr>
           <w:rPr>
-            <w:i w:val="0"/>
+            <w:iCs/>
           </w:rPr>
           <w:id w:val="-1292051462"/>
           <w:citation/>
@@ -21542,32 +21482,32 @@
         <w:sdtContent>
           <w:r>
             <w:rPr>
-              <w:i w:val="0"/>
+              <w:iCs/>
             </w:rPr>
             <w:fldChar w:fldCharType="begin"/>
           </w:r>
           <w:r>
             <w:rPr>
-              <w:i w:val="0"/>
+              <w:iCs/>
             </w:rPr>
             <w:instrText xml:space="preserve"> CITATION Str \l 1033 </w:instrText>
           </w:r>
           <w:r>
             <w:rPr>
-              <w:i w:val="0"/>
+              <w:iCs/>
             </w:rPr>
             <w:fldChar w:fldCharType="separate"/>
           </w:r>
           <w:r>
             <w:rPr>
-              <w:i w:val="0"/>
+              <w:iCs/>
               <w:noProof/>
             </w:rPr>
             <w:t>[8]</w:t>
           </w:r>
           <w:r>
             <w:rPr>
-              <w:i w:val="0"/>
+              <w:iCs/>
             </w:rPr>
             <w:fldChar w:fldCharType="end"/>
           </w:r>
@@ -24611,26 +24551,26 @@
       <w:pPr>
         <w:pStyle w:val="Caption"/>
         <w:rPr>
-          <w:i w:val="0"/>
+          <w:iCs/>
           <w:szCs w:val="24"/>
         </w:rPr>
       </w:pPr>
       <w:bookmarkStart w:id="86" w:name="_Toc171499812"/>
       <w:r>
         <w:rPr>
-          <w:i w:val="0"/>
+          <w:iCs/>
         </w:rPr>
         <w:t>Hình 3.1</w:t>
       </w:r>
       <w:r>
         <w:rPr>
-          <w:i w:val="0"/>
+          <w:iCs/>
         </w:rPr>
         <w:t>6</w:t>
       </w:r>
       <w:r>
         <w:rPr>
-          <w:i w:val="0"/>
+          <w:iCs/>
           <w:color w:val="FFFFFF" w:themeColor="background1"/>
           <w:sz w:val="2"/>
           <w:szCs w:val="2"/>
@@ -24639,7 +24579,7 @@
       </w:r>
       <w:r>
         <w:rPr>
-          <w:i w:val="0"/>
+          <w:iCs/>
           <w:color w:val="FFFFFF" w:themeColor="background1"/>
           <w:sz w:val="2"/>
           <w:szCs w:val="2"/>
@@ -24648,7 +24588,7 @@
       </w:r>
       <w:r>
         <w:rPr>
-          <w:i w:val="0"/>
+          <w:iCs/>
           <w:color w:val="FFFFFF" w:themeColor="background1"/>
           <w:sz w:val="2"/>
           <w:szCs w:val="2"/>
@@ -24657,7 +24597,7 @@
       </w:r>
       <w:r>
         <w:rPr>
-          <w:i w:val="0"/>
+          <w:iCs/>
           <w:noProof/>
           <w:color w:val="FFFFFF" w:themeColor="background1"/>
           <w:sz w:val="2"/>
@@ -24667,7 +24607,7 @@
       </w:r>
       <w:r>
         <w:rPr>
-          <w:i w:val="0"/>
+          <w:iCs/>
           <w:color w:val="FFFFFF" w:themeColor="background1"/>
           <w:sz w:val="2"/>
           <w:szCs w:val="2"/>
@@ -24676,13 +24616,13 @@
       </w:r>
       <w:r>
         <w:rPr>
-          <w:i w:val="0"/>
+          <w:iCs/>
         </w:rPr>
         <w:t xml:space="preserve"> Bảng các thuộc tính quan trọng với mô hình </w:t>
       </w:r>
       <w:r>
         <w:rPr>
-          <w:i w:val="0"/>
+          <w:iCs/>
         </w:rPr>
         <w:t>Hồi quy logistic</w:t>
       </w:r>
@@ -24887,31 +24827,31 @@
       <w:pPr>
         <w:pStyle w:val="Caption"/>
         <w:rPr>
-          <w:i w:val="0"/>
+          <w:iCs/>
         </w:rPr>
       </w:pPr>
       <w:bookmarkStart w:id="87" w:name="_Toc171499813"/>
       <w:r>
         <w:rPr>
-          <w:i w:val="0"/>
+          <w:iCs/>
         </w:rPr>
         <w:t>Hình 3.1</w:t>
       </w:r>
       <w:r>
         <w:rPr>
-          <w:i w:val="0"/>
+          <w:iCs/>
         </w:rPr>
         <w:t>7</w:t>
       </w:r>
       <w:r>
         <w:rPr>
-          <w:i w:val="0"/>
+          <w:iCs/>
         </w:rPr>
         <w:t xml:space="preserve"> </w:t>
       </w:r>
       <w:r>
         <w:rPr>
-          <w:i w:val="0"/>
+          <w:iCs/>
           <w:color w:val="FFFFFF" w:themeColor="background1"/>
           <w:sz w:val="2"/>
           <w:szCs w:val="2"/>
@@ -24920,7 +24860,7 @@
       </w:r>
       <w:r>
         <w:rPr>
-          <w:i w:val="0"/>
+          <w:iCs/>
           <w:color w:val="FFFFFF" w:themeColor="background1"/>
           <w:sz w:val="2"/>
           <w:szCs w:val="2"/>
@@ -24929,7 +24869,7 @@
       </w:r>
       <w:r>
         <w:rPr>
-          <w:i w:val="0"/>
+          <w:iCs/>
           <w:color w:val="FFFFFF" w:themeColor="background1"/>
           <w:sz w:val="2"/>
           <w:szCs w:val="2"/>
@@ -24938,7 +24878,7 @@
       </w:r>
       <w:r>
         <w:rPr>
-          <w:i w:val="0"/>
+          <w:iCs/>
           <w:noProof/>
           <w:color w:val="FFFFFF" w:themeColor="background1"/>
           <w:sz w:val="2"/>
@@ -24948,7 +24888,7 @@
       </w:r>
       <w:r>
         <w:rPr>
-          <w:i w:val="0"/>
+          <w:iCs/>
           <w:color w:val="FFFFFF" w:themeColor="background1"/>
           <w:sz w:val="2"/>
           <w:szCs w:val="2"/>
@@ -24957,7 +24897,7 @@
       </w:r>
       <w:r>
         <w:rPr>
-          <w:i w:val="0"/>
+          <w:iCs/>
           <w:color w:val="FFFFFF" w:themeColor="background1"/>
           <w:sz w:val="2"/>
           <w:szCs w:val="2"/>
@@ -24966,13 +24906,13 @@
       </w:r>
       <w:r>
         <w:rPr>
-          <w:i w:val="0"/>
+          <w:iCs/>
         </w:rPr>
         <w:t xml:space="preserve">Bảng các thuộc tính quan trọng với mô hình </w:t>
       </w:r>
       <w:r>
         <w:rPr>
-          <w:i w:val="0"/>
+          <w:iCs/>
         </w:rPr>
         <w:t>Cây quyết định</w:t>
       </w:r>
@@ -25166,26 +25106,26 @@
       <w:pPr>
         <w:pStyle w:val="Caption"/>
         <w:rPr>
-          <w:i w:val="0"/>
+          <w:iCs/>
           <w:szCs w:val="24"/>
         </w:rPr>
       </w:pPr>
       <w:bookmarkStart w:id="88" w:name="_Toc171499814"/>
       <w:r>
         <w:rPr>
-          <w:i w:val="0"/>
+          <w:iCs/>
         </w:rPr>
         <w:t>Hình 3.1</w:t>
       </w:r>
       <w:r>
         <w:rPr>
-          <w:i w:val="0"/>
+          <w:iCs/>
         </w:rPr>
         <w:t>8</w:t>
       </w:r>
       <w:r>
         <w:rPr>
-          <w:i w:val="0"/>
+          <w:iCs/>
           <w:color w:val="FFFFFF" w:themeColor="background1"/>
           <w:sz w:val="2"/>
           <w:szCs w:val="2"/>
@@ -25194,7 +25134,7 @@
       </w:r>
       <w:r>
         <w:rPr>
-          <w:i w:val="0"/>
+          <w:iCs/>
           <w:color w:val="FFFFFF" w:themeColor="background1"/>
           <w:sz w:val="2"/>
           <w:szCs w:val="2"/>
@@ -25203,7 +25143,7 @@
       </w:r>
       <w:r>
         <w:rPr>
-          <w:i w:val="0"/>
+          <w:iCs/>
           <w:color w:val="FFFFFF" w:themeColor="background1"/>
           <w:sz w:val="2"/>
           <w:szCs w:val="2"/>
@@ -25212,7 +25152,7 @@
       </w:r>
       <w:r>
         <w:rPr>
-          <w:i w:val="0"/>
+          <w:iCs/>
           <w:noProof/>
           <w:color w:val="FFFFFF" w:themeColor="background1"/>
           <w:sz w:val="2"/>
@@ -25222,7 +25162,7 @@
       </w:r>
       <w:r>
         <w:rPr>
-          <w:i w:val="0"/>
+          <w:iCs/>
           <w:color w:val="FFFFFF" w:themeColor="background1"/>
           <w:sz w:val="2"/>
           <w:szCs w:val="2"/>
@@ -25231,7 +25171,7 @@
       </w:r>
       <w:r>
         <w:rPr>
-          <w:i w:val="0"/>
+          <w:iCs/>
           <w:color w:val="FFFFFF" w:themeColor="background1"/>
           <w:szCs w:val="24"/>
         </w:rPr>
@@ -25239,14 +25179,14 @@
       </w:r>
       <w:r>
         <w:rPr>
-          <w:i w:val="0"/>
+          <w:iCs/>
           <w:szCs w:val="24"/>
         </w:rPr>
         <w:t xml:space="preserve">Bảng các thuộc tính quan trọng với mô hình </w:t>
       </w:r>
       <w:r>
         <w:rPr>
-          <w:i w:val="0"/>
+          <w:iCs/>
         </w:rPr>
         <w:t>Rừng ngẫu nhiên</w:t>
       </w:r>
@@ -25365,25 +25305,25 @@
       <w:pPr>
         <w:pStyle w:val="Caption"/>
         <w:rPr>
-          <w:i w:val="0"/>
+          <w:iCs/>
         </w:rPr>
       </w:pPr>
       <w:bookmarkStart w:id="90" w:name="_Toc171499815"/>
       <w:r>
         <w:rPr>
-          <w:i w:val="0"/>
+          <w:iCs/>
         </w:rPr>
         <w:t>Hình 3.1</w:t>
       </w:r>
       <w:r>
         <w:rPr>
-          <w:i w:val="0"/>
+          <w:iCs/>
         </w:rPr>
         <w:t>9</w:t>
       </w:r>
       <w:r>
         <w:rPr>
-          <w:i w:val="0"/>
+          <w:iCs/>
           <w:color w:val="FFFFFF" w:themeColor="background1"/>
           <w:sz w:val="2"/>
           <w:szCs w:val="2"/>
@@ -25392,7 +25332,7 @@
       </w:r>
       <w:r>
         <w:rPr>
-          <w:i w:val="0"/>
+          <w:iCs/>
           <w:color w:val="FFFFFF" w:themeColor="background1"/>
           <w:sz w:val="2"/>
           <w:szCs w:val="2"/>
@@ -25401,7 +25341,7 @@
       </w:r>
       <w:r>
         <w:rPr>
-          <w:i w:val="0"/>
+          <w:iCs/>
           <w:color w:val="FFFFFF" w:themeColor="background1"/>
           <w:sz w:val="2"/>
           <w:szCs w:val="2"/>
@@ -25410,7 +25350,7 @@
       </w:r>
       <w:r>
         <w:rPr>
-          <w:i w:val="0"/>
+          <w:iCs/>
           <w:noProof/>
           <w:color w:val="FFFFFF" w:themeColor="background1"/>
           <w:sz w:val="2"/>
@@ -25420,7 +25360,7 @@
       </w:r>
       <w:r>
         <w:rPr>
-          <w:i w:val="0"/>
+          <w:iCs/>
           <w:color w:val="FFFFFF" w:themeColor="background1"/>
           <w:sz w:val="2"/>
           <w:szCs w:val="2"/>
@@ -25429,7 +25369,7 @@
       </w:r>
       <w:r>
         <w:rPr>
-          <w:i w:val="0"/>
+          <w:iCs/>
         </w:rPr>
         <w:t xml:space="preserve"> Độ chính xác của mô hình Hồi quy Logistic</w:t>
       </w:r>
@@ -25528,25 +25468,25 @@
       <w:pPr>
         <w:pStyle w:val="Caption"/>
         <w:rPr>
-          <w:i w:val="0"/>
+          <w:iCs/>
         </w:rPr>
       </w:pPr>
       <w:bookmarkStart w:id="91" w:name="_Toc171499816"/>
       <w:r>
         <w:rPr>
-          <w:i w:val="0"/>
+          <w:iCs/>
         </w:rPr>
         <w:t>Hình 3.</w:t>
       </w:r>
       <w:r>
         <w:rPr>
-          <w:i w:val="0"/>
+          <w:iCs/>
         </w:rPr>
         <w:t>20</w:t>
       </w:r>
       <w:r>
         <w:rPr>
-          <w:i w:val="0"/>
+          <w:iCs/>
           <w:color w:val="FFFFFF" w:themeColor="background1"/>
           <w:sz w:val="2"/>
           <w:szCs w:val="2"/>
@@ -25555,7 +25495,7 @@
       </w:r>
       <w:r>
         <w:rPr>
-          <w:i w:val="0"/>
+          <w:iCs/>
           <w:color w:val="FFFFFF" w:themeColor="background1"/>
           <w:sz w:val="2"/>
           <w:szCs w:val="2"/>
@@ -25564,7 +25504,7 @@
       </w:r>
       <w:r>
         <w:rPr>
-          <w:i w:val="0"/>
+          <w:iCs/>
           <w:color w:val="FFFFFF" w:themeColor="background1"/>
           <w:sz w:val="2"/>
           <w:szCs w:val="2"/>
@@ -25573,7 +25513,7 @@
       </w:r>
       <w:r>
         <w:rPr>
-          <w:i w:val="0"/>
+          <w:iCs/>
           <w:noProof/>
           <w:color w:val="FFFFFF" w:themeColor="background1"/>
           <w:sz w:val="2"/>
@@ -25583,7 +25523,7 @@
       </w:r>
       <w:r>
         <w:rPr>
-          <w:i w:val="0"/>
+          <w:iCs/>
           <w:color w:val="FFFFFF" w:themeColor="background1"/>
           <w:sz w:val="2"/>
           <w:szCs w:val="2"/>
@@ -25592,7 +25532,7 @@
       </w:r>
       <w:r>
         <w:rPr>
-          <w:i w:val="0"/>
+          <w:iCs/>
           <w:color w:val="FFFFFF" w:themeColor="background1"/>
           <w:sz w:val="2"/>
           <w:szCs w:val="2"/>
@@ -25601,7 +25541,7 @@
       </w:r>
       <w:r>
         <w:rPr>
-          <w:i w:val="0"/>
+          <w:iCs/>
         </w:rPr>
         <w:t>Độ chính xác của mô hình Cây quyết định</w:t>
       </w:r>
@@ -25746,31 +25686,31 @@
       <w:pPr>
         <w:pStyle w:val="Caption"/>
         <w:rPr>
-          <w:i w:val="0"/>
+          <w:iCs/>
         </w:rPr>
       </w:pPr>
       <w:bookmarkStart w:id="92" w:name="_Toc171499817"/>
       <w:r>
         <w:rPr>
-          <w:i w:val="0"/>
+          <w:iCs/>
         </w:rPr>
         <w:t>Hình 3.</w:t>
       </w:r>
       <w:r>
         <w:rPr>
-          <w:i w:val="0"/>
+          <w:iCs/>
         </w:rPr>
         <w:t>2</w:t>
       </w:r>
       <w:r>
         <w:rPr>
-          <w:i w:val="0"/>
+          <w:iCs/>
         </w:rPr>
         <w:t>1</w:t>
       </w:r>
       <w:r>
         <w:rPr>
-          <w:i w:val="0"/>
+          <w:iCs/>
           <w:color w:val="FFFFFF" w:themeColor="background1"/>
           <w:sz w:val="2"/>
           <w:szCs w:val="2"/>
@@ -25779,7 +25719,7 @@
       </w:r>
       <w:r>
         <w:rPr>
-          <w:i w:val="0"/>
+          <w:iCs/>
           <w:color w:val="FFFFFF" w:themeColor="background1"/>
           <w:sz w:val="2"/>
           <w:szCs w:val="2"/>
@@ -25788,7 +25728,7 @@
       </w:r>
       <w:r>
         <w:rPr>
-          <w:i w:val="0"/>
+          <w:iCs/>
           <w:color w:val="FFFFFF" w:themeColor="background1"/>
           <w:sz w:val="2"/>
           <w:szCs w:val="2"/>
@@ -25797,7 +25737,7 @@
       </w:r>
       <w:r>
         <w:rPr>
-          <w:i w:val="0"/>
+          <w:iCs/>
           <w:noProof/>
           <w:color w:val="FFFFFF" w:themeColor="background1"/>
           <w:sz w:val="2"/>
@@ -25807,7 +25747,7 @@
       </w:r>
       <w:r>
         <w:rPr>
-          <w:i w:val="0"/>
+          <w:iCs/>
           <w:color w:val="FFFFFF" w:themeColor="background1"/>
           <w:sz w:val="2"/>
           <w:szCs w:val="2"/>
@@ -25816,7 +25756,7 @@
       </w:r>
       <w:r>
         <w:rPr>
-          <w:i w:val="0"/>
+          <w:iCs/>
         </w:rPr>
         <w:t xml:space="preserve"> Độ chính xác của mô hình Rừng ngẫu nhiên</w:t>
       </w:r>
@@ -25880,44 +25820,44 @@
         <w:spacing w:line="360" w:lineRule="auto"/>
         <w:rPr>
           <w:b/>
-          <w:i w:val="0"/>
+          <w:iCs/>
         </w:rPr>
       </w:pPr>
       <w:bookmarkStart w:id="93" w:name="_Toc171521974"/>
       <w:r>
         <w:rPr>
-          <w:i w:val="0"/>
+          <w:iCs/>
         </w:rPr>
         <w:t>Bảng 3.</w:t>
       </w:r>
       <w:r>
         <w:rPr>
-          <w:i w:val="0"/>
+          <w:iCs/>
         </w:rPr>
         <w:fldChar w:fldCharType="begin"/>
       </w:r>
       <w:r>
         <w:rPr>
-          <w:i w:val="0"/>
+          <w:iCs/>
         </w:rPr>
         <w:instrText xml:space="preserve"> SEQ Bảng \* ARABIC </w:instrText>
       </w:r>
       <w:r>
         <w:rPr>
-          <w:i w:val="0"/>
+          <w:iCs/>
         </w:rPr>
         <w:fldChar w:fldCharType="separate"/>
       </w:r>
       <w:r>
         <w:rPr>
-          <w:i w:val="0"/>
+          <w:iCs/>
           <w:noProof/>
         </w:rPr>
         <w:t>3</w:t>
       </w:r>
       <w:r>
         <w:rPr>
-          <w:i w:val="0"/>
+          <w:iCs/>
         </w:rPr>
         <w:fldChar w:fldCharType="end"/>
       </w:r>
@@ -25925,13 +25865,13 @@
         <w:rPr>
           <w:b/>
           <w:bCs w:val="0"/>
-          <w:i w:val="0"/>
+          <w:iCs/>
         </w:rPr>
         <w:t xml:space="preserve"> </w:t>
       </w:r>
       <w:r>
         <w:rPr>
-          <w:i w:val="0"/>
+          <w:iCs/>
         </w:rPr>
         <w:t>So sánh độ chính xác của các thuật toán qua các phương thức đánh giá</w:t>
       </w:r>
@@ -25939,7 +25879,7 @@
       <w:r>
         <w:rPr>
           <w:b/>
-          <w:i w:val="0"/>
+          <w:iCs/>
         </w:rPr>
         <w:t xml:space="preserve"> </w:t>
       </w:r>
@@ -26588,23 +26528,13 @@
     <w:p>
       <w:pPr>
         <w:pStyle w:val="Caption"/>
-        <w:rPr>
-          <w:i w:val="0"/>
-          <w:iCs/>
-        </w:rPr>
       </w:pPr>
       <w:bookmarkStart w:id="95" w:name="_Toc171499818"/>
       <w:r>
-        <w:rPr>
-          <w:i w:val="0"/>
-          <w:iCs/>
-        </w:rPr>
         <w:t>Hình 3.22</w:t>
       </w:r>
       <w:r>
         <w:rPr>
-          <w:i w:val="0"/>
-          <w:iCs/>
           <w:color w:val="FFFFFF" w:themeColor="background1"/>
           <w:sz w:val="2"/>
           <w:szCs w:val="2"/>
@@ -26613,8 +26543,6 @@
       </w:r>
       <w:r>
         <w:rPr>
-          <w:i w:val="0"/>
-          <w:iCs/>
           <w:color w:val="FFFFFF" w:themeColor="background1"/>
           <w:sz w:val="2"/>
           <w:szCs w:val="2"/>
@@ -26623,8 +26551,6 @@
       </w:r>
       <w:r>
         <w:rPr>
-          <w:i w:val="0"/>
-          <w:iCs/>
           <w:color w:val="FFFFFF" w:themeColor="background1"/>
           <w:sz w:val="2"/>
           <w:szCs w:val="2"/>
@@ -26633,8 +26559,6 @@
       </w:r>
       <w:r>
         <w:rPr>
-          <w:i w:val="0"/>
-          <w:iCs/>
           <w:noProof/>
           <w:color w:val="FFFFFF" w:themeColor="background1"/>
           <w:sz w:val="2"/>
@@ -26644,8 +26568,6 @@
       </w:r>
       <w:r>
         <w:rPr>
-          <w:i w:val="0"/>
-          <w:iCs/>
           <w:color w:val="FFFFFF" w:themeColor="background1"/>
           <w:sz w:val="2"/>
           <w:szCs w:val="2"/>
@@ -26653,26 +26575,11 @@
         <w:fldChar w:fldCharType="end"/>
       </w:r>
       <w:r>
-        <w:rPr>
-          <w:i w:val="0"/>
-          <w:iCs/>
-        </w:rPr>
         <w:t xml:space="preserve"> Độ chính xác của mô hình Hồi quy Logistic</w:t>
       </w:r>
       <w:bookmarkEnd w:id="95"/>
       <w:r>
-        <w:rPr>
-          <w:i w:val="0"/>
-          <w:iCs/>
-        </w:rPr>
-        <w:t xml:space="preserve"> với </w:t>
-      </w:r>
-      <w:r>
-        <w:rPr>
-          <w:i w:val="0"/>
-          <w:iCs/>
-        </w:rPr>
-        <w:t>Grid Search</w:t>
+        <w:t xml:space="preserve"> với Grid Search</w:t>
       </w:r>
     </w:p>
     <w:p>
@@ -26767,23 +26674,13 @@
     <w:p>
       <w:pPr>
         <w:pStyle w:val="Caption"/>
-        <w:rPr>
-          <w:i w:val="0"/>
-          <w:iCs/>
-        </w:rPr>
       </w:pPr>
       <w:bookmarkStart w:id="96" w:name="_Toc171499819"/>
       <w:r>
-        <w:rPr>
-          <w:i w:val="0"/>
-          <w:iCs/>
-        </w:rPr>
         <w:t>Hình 3.23</w:t>
       </w:r>
       <w:r>
         <w:rPr>
-          <w:i w:val="0"/>
-          <w:iCs/>
           <w:color w:val="FFFFFF" w:themeColor="background1"/>
           <w:sz w:val="2"/>
           <w:szCs w:val="2"/>
@@ -26792,8 +26689,6 @@
       </w:r>
       <w:r>
         <w:rPr>
-          <w:i w:val="0"/>
-          <w:iCs/>
           <w:color w:val="FFFFFF" w:themeColor="background1"/>
           <w:sz w:val="2"/>
           <w:szCs w:val="2"/>
@@ -26802,8 +26697,6 @@
       </w:r>
       <w:r>
         <w:rPr>
-          <w:i w:val="0"/>
-          <w:iCs/>
           <w:color w:val="FFFFFF" w:themeColor="background1"/>
           <w:sz w:val="2"/>
           <w:szCs w:val="2"/>
@@ -26812,8 +26705,6 @@
       </w:r>
       <w:r>
         <w:rPr>
-          <w:i w:val="0"/>
-          <w:iCs/>
           <w:noProof/>
           <w:color w:val="FFFFFF" w:themeColor="background1"/>
           <w:sz w:val="2"/>
@@ -26823,8 +26714,6 @@
       </w:r>
       <w:r>
         <w:rPr>
-          <w:i w:val="0"/>
-          <w:iCs/>
           <w:color w:val="FFFFFF" w:themeColor="background1"/>
           <w:sz w:val="2"/>
           <w:szCs w:val="2"/>
@@ -26832,26 +26721,11 @@
         <w:fldChar w:fldCharType="end"/>
       </w:r>
       <w:r>
-        <w:rPr>
-          <w:i w:val="0"/>
-          <w:iCs/>
-        </w:rPr>
         <w:t xml:space="preserve"> Độ chính xác của mô hình Cây quyết định</w:t>
       </w:r>
       <w:bookmarkEnd w:id="96"/>
       <w:r>
-        <w:rPr>
-          <w:i w:val="0"/>
-          <w:iCs/>
-        </w:rPr>
-        <w:t xml:space="preserve"> với </w:t>
-      </w:r>
-      <w:r>
-        <w:rPr>
-          <w:i w:val="0"/>
-          <w:iCs/>
-        </w:rPr>
-        <w:t>Grid Search</w:t>
+        <w:t xml:space="preserve"> với Grid Search</w:t>
       </w:r>
     </w:p>
     <w:p>
@@ -26959,23 +26833,13 @@
     <w:p>
       <w:pPr>
         <w:pStyle w:val="Caption"/>
-        <w:rPr>
-          <w:i w:val="0"/>
-          <w:iCs/>
-        </w:rPr>
       </w:pPr>
       <w:bookmarkStart w:id="97" w:name="_Toc171499820"/>
       <w:r>
-        <w:rPr>
-          <w:i w:val="0"/>
-          <w:iCs/>
-        </w:rPr>
         <w:t>Hình 3.24</w:t>
       </w:r>
       <w:r>
         <w:rPr>
-          <w:i w:val="0"/>
-          <w:iCs/>
           <w:color w:val="FFFFFF" w:themeColor="background1"/>
           <w:sz w:val="2"/>
           <w:szCs w:val="2"/>
@@ -26984,8 +26848,6 @@
       </w:r>
       <w:r>
         <w:rPr>
-          <w:i w:val="0"/>
-          <w:iCs/>
           <w:color w:val="FFFFFF" w:themeColor="background1"/>
           <w:sz w:val="2"/>
           <w:szCs w:val="2"/>
@@ -26994,8 +26856,6 @@
       </w:r>
       <w:r>
         <w:rPr>
-          <w:i w:val="0"/>
-          <w:iCs/>
           <w:color w:val="FFFFFF" w:themeColor="background1"/>
           <w:sz w:val="2"/>
           <w:szCs w:val="2"/>
@@ -27004,8 +26864,6 @@
       </w:r>
       <w:r>
         <w:rPr>
-          <w:i w:val="0"/>
-          <w:iCs/>
           <w:noProof/>
           <w:color w:val="FFFFFF" w:themeColor="background1"/>
           <w:sz w:val="2"/>
@@ -27015,8 +26873,6 @@
       </w:r>
       <w:r>
         <w:rPr>
-          <w:i w:val="0"/>
-          <w:iCs/>
           <w:color w:val="FFFFFF" w:themeColor="background1"/>
           <w:sz w:val="2"/>
           <w:szCs w:val="2"/>
@@ -27024,26 +26880,11 @@
         <w:fldChar w:fldCharType="end"/>
       </w:r>
       <w:r>
-        <w:rPr>
-          <w:i w:val="0"/>
-          <w:iCs/>
-        </w:rPr>
         <w:t xml:space="preserve"> Độ chính xác của mô hình Rừng ngẫu nhiên</w:t>
       </w:r>
       <w:bookmarkEnd w:id="97"/>
       <w:r>
-        <w:rPr>
-          <w:i w:val="0"/>
-          <w:iCs/>
-        </w:rPr>
-        <w:t xml:space="preserve"> với </w:t>
-      </w:r>
-      <w:r>
-        <w:rPr>
-          <w:i w:val="0"/>
-          <w:iCs/>
-        </w:rPr>
-        <w:t>Grid Search</w:t>
+        <w:t xml:space="preserve"> với Grid Search</w:t>
       </w:r>
     </w:p>
     <w:p>
@@ -27131,81 +26972,33 @@
     <w:p>
       <w:pPr>
         <w:pStyle w:val="Caption"/>
-        <w:rPr>
-          <w:i w:val="0"/>
-          <w:iCs/>
-        </w:rPr>
       </w:pPr>
       <w:bookmarkStart w:id="98" w:name="_Toc171521975"/>
       <w:r>
-        <w:rPr>
-          <w:i w:val="0"/>
-          <w:iCs/>
-        </w:rPr>
         <w:t>Bảng 3.</w:t>
       </w:r>
       <w:r>
-        <w:rPr>
-          <w:i w:val="0"/>
-          <w:iCs/>
-        </w:rPr>
         <w:fldChar w:fldCharType="begin"/>
       </w:r>
       <w:r>
-        <w:rPr>
-          <w:i w:val="0"/>
-          <w:iCs/>
-        </w:rPr>
         <w:instrText xml:space="preserve"> SEQ Bảng \* ARABIC </w:instrText>
       </w:r>
       <w:r>
-        <w:rPr>
-          <w:i w:val="0"/>
-          <w:iCs/>
-        </w:rPr>
         <w:fldChar w:fldCharType="separate"/>
       </w:r>
       <w:r>
         <w:rPr>
-          <w:i w:val="0"/>
-          <w:iCs/>
           <w:noProof/>
         </w:rPr>
         <w:t>4</w:t>
       </w:r>
       <w:r>
-        <w:rPr>
-          <w:i w:val="0"/>
-          <w:iCs/>
-        </w:rPr>
         <w:fldChar w:fldCharType="end"/>
       </w:r>
       <w:r>
-        <w:rPr>
-          <w:i w:val="0"/>
-          <w:iCs/>
-        </w:rPr>
-        <w:t xml:space="preserve"> </w:t>
-      </w:r>
-      <w:r>
-        <w:rPr>
-          <w:i w:val="0"/>
-          <w:iCs/>
-        </w:rPr>
-        <w:t>So</w:t>
-      </w:r>
-      <w:r>
-        <w:rPr>
-          <w:i w:val="0"/>
-          <w:iCs/>
-        </w:rPr>
-        <w:t xml:space="preserve"> sánh độ chính xác của các thuật toán </w:t>
-      </w:r>
-      <w:r>
-        <w:rPr>
-          <w:i w:val="0"/>
-          <w:iCs/>
-        </w:rPr>
+        <w:t xml:space="preserve"> So sánh độ chính xác của các thuật toán </w:t>
+      </w:r>
+      <w:r>
         <w:t>sau khi sử dụng Grid Search</w:t>
       </w:r>
       <w:bookmarkEnd w:id="98"/>
@@ -34193,6 +33986,7 @@
   <w:style w:type="character" w:default="1" w:styleId="DefaultParagraphFont">
     <w:name w:val="Default Paragraph Font"/>
     <w:uiPriority w:val="1"/>
+    <w:semiHidden/>
     <w:unhideWhenUsed/>
   </w:style>
   <w:style w:type="table" w:default="1" w:styleId="TableNormal">

</xml_diff>